<commit_message>
refactor(doc): Add Flask app and update documents
Added two identical Flask app scripts in separate directories and a VSCode settings file. Updated PDF and DOCX report files. Removed a temporary DOCX file.
</commit_message>
<xml_diff>
--- a/meet-2/NPM_Nama_Laporan.docx
+++ b/meet-2/NPM_Nama_Laporan.docx
@@ -1063,7 +1063,7 @@
                 <w:noProof/>
                 <w:webHidden/>
               </w:rPr>
-              <w:t>7</w:t>
+              <w:t>8</w:t>
             </w:r>
             <w:r>
               <w:rPr>
@@ -1245,7 +1245,7 @@
                 <w:noProof/>
                 <w:webHidden/>
               </w:rPr>
-              <w:t>15</w:t>
+              <w:t>16</w:t>
             </w:r>
             <w:r>
               <w:rPr>

</xml_diff>